<commit_message>
adding coments to explane the code
</commit_message>
<xml_diff>
--- a/Python_project_list_and_paragraph.docx
+++ b/Python_project_list_and_paragraph.docx
@@ -30,7 +30,7 @@
         <w:t xml:space="preserve"> the data, it will pull the data from a text file, and will use loops to search </w:t>
       </w:r>
       <w:r>
-        <w:t>threw</w:t>
+        <w:t>through</w:t>
       </w:r>
       <w:r>
         <w:t xml:space="preserve"> the data.</w:t>
@@ -151,13 +151,13 @@
         </w:numPr>
       </w:pPr>
       <w:r>
-        <w:t xml:space="preserve">Create a </w:t>
-      </w:r>
-      <w:r>
-        <w:t>group</w:t>
-      </w:r>
-      <w:r>
-        <w:t xml:space="preserve"> of if statements to find if you are next to an edge or in the corner </w:t>
+        <w:t xml:space="preserve">Create </w:t>
+      </w:r>
+      <w:r>
+        <w:t xml:space="preserve">code </w:t>
+      </w:r>
+      <w:r>
+        <w:t xml:space="preserve">to find if you are next to an edge or in the corner </w:t>
       </w:r>
     </w:p>
     <w:p>
@@ -184,7 +184,19 @@
         <w:t xml:space="preserve">In the function </w:t>
       </w:r>
       <w:r>
-        <w:t xml:space="preserve">crate a group of if statements to set the direction the word is going sow the program does not meander around the word search </w:t>
+        <w:t xml:space="preserve">crate </w:t>
+      </w:r>
+      <w:r>
+        <w:t xml:space="preserve">code </w:t>
+      </w:r>
+      <w:r>
+        <w:t>to set the</w:t>
+      </w:r>
+      <w:r>
+        <w:t xml:space="preserve"> direction the word is going so</w:t>
+      </w:r>
+      <w:r>
+        <w:t xml:space="preserve"> the program does not meander around the word search </w:t>
       </w:r>
     </w:p>
     <w:p>
@@ -227,7 +239,14 @@
         <w:t xml:space="preserve"> they are</w:t>
       </w:r>
     </w:p>
-    <w:p/>
+    <w:p>
+      <w:pPr>
+        <w:ind w:left="360"/>
+      </w:pPr>
+      <w:r>
+        <w:t>I wish that I had time to program a way to change the letters of found words</w:t>
+      </w:r>
+    </w:p>
     <w:sectPr>
       <w:pgSz w:w="12240" w:h="15840"/>
       <w:pgMar w:top="1440" w:right="1440" w:bottom="1440" w:left="1440" w:header="720" w:footer="720" w:gutter="0"/>

</xml_diff>